<commit_message>
oké, a package-os cucc működik, nem kéne elrontani
</commit_message>
<xml_diff>
--- a/doc/szakdoli_how_to_sablon.docx
+++ b/doc/szakdoli_how_to_sablon.docx
@@ -663,25 +663,13 @@
     </w:p>
     <w:p>
       <w:r>
-        <w:t>Sokféle diagram szerkesztő áll rendelkezésünkre manapság, de többrésztvevős alig akad. Nagyob</w:t>
-      </w:r>
-      <w:r>
-        <w:t xml:space="preserve">b </w:t>
+        <w:t xml:space="preserve">Sokféle diagram szerkesztő áll rendelkezésünkre manapság, de többrésztvevős alig akad. Nagyobb </w:t>
       </w:r>
       <w:r>
         <w:t>szoftverek</w:t>
       </w:r>
       <w:r>
-        <w:t xml:space="preserve"> megtervezése esetén </w:t>
-      </w:r>
-      <w:r>
-        <w:t xml:space="preserve">fontos, hogy a tervezési folyamat minél dinamikusabb, gyorsabb legyen, ezért a munkám során </w:t>
-      </w:r>
-      <w:r>
-        <w:t xml:space="preserve">egy elosztott webes alkalmazást </w:t>
-      </w:r>
-      <w:r>
-        <w:t>tervezek készíteni, amelyben közösen, akár egyidőben is lehet UML</w:t>
+        <w:t xml:space="preserve"> megtervezése esetén fontos, hogy a tervezési folyamat minél dinamikusabb, gyorsabb legyen, ezért a munkám során egy elosztott webes alkalmazást tervezek készíteni, amelyben közösen, akár egyidőben is lehet UML</w:t>
       </w:r>
       <w:r>
         <w:t xml:space="preserve"> osztálydiagramokat és csomagdiagramokat szerkeszteni.</w:t>
@@ -738,7 +726,11 @@
         <w:t>Szükségünk lesz továbbá egy Böngészőre. Az Internet Explorer nem támogatott.</w:t>
       </w:r>
     </w:p>
-    <w:p/>
+    <w:p>
+      <w:r>
+        <w:t>//nálam milyen gép van, vagy hasonló</w:t>
+      </w:r>
+    </w:p>
     <w:p>
       <w:pPr>
         <w:pStyle w:val="Heading2"/>
@@ -1376,16 +1368,7 @@
                   <w:sz w:val="20"/>
                   <w:szCs w:val="20"/>
                 </w:rPr>
-                <w:t>(2</w:t>
-              </w:r>
-              <w:r>
-                <w:rPr>
-                  <w:rStyle w:val="Hyperlink"/>
-                  <w:noProof/>
-                  <w:sz w:val="20"/>
-                  <w:szCs w:val="20"/>
-                </w:rPr>
-                <w:t>)</w:t>
+                <w:t>(2)</w:t>
               </w:r>
             </w:hyperlink>
           </w:p>
@@ -1669,11 +1652,25 @@
         <w:pStyle w:val="normalfelsorols"/>
         <w:rPr>
           <w:color w:val="FF0000"/>
+          <w14:textFill>
+            <w14:solidFill>
+              <w14:srgbClr w14:val="FF0000">
+                <w14:lumMod w14:val="75000"/>
+              </w14:srgbClr>
+            </w14:solidFill>
+          </w14:textFill>
         </w:rPr>
       </w:pPr>
       <w:r>
         <w:rPr>
           <w:color w:val="FF0000"/>
+          <w14:textFill>
+            <w14:solidFill>
+              <w14:srgbClr w14:val="FF0000">
+                <w14:lumMod w14:val="75000"/>
+              </w14:srgbClr>
+            </w14:solidFill>
+          </w14:textFill>
         </w:rPr>
         <w:t>A ~/trash mappába a törölt elemek kerülnek. Ezeket 24 óra után automatikusan töri a rendszer. A beállításokban az idő módosítható illetve a teljes funkció kikapcsolható.</w:t>
       </w:r>
@@ -1683,11 +1680,25 @@
         <w:pStyle w:val="normalfelsorols"/>
         <w:rPr>
           <w:color w:val="FF0000"/>
+          <w14:textFill>
+            <w14:solidFill>
+              <w14:srgbClr w14:val="FF0000">
+                <w14:lumMod w14:val="75000"/>
+              </w14:srgbClr>
+            </w14:solidFill>
+          </w14:textFill>
         </w:rPr>
       </w:pPr>
       <w:r>
         <w:rPr>
           <w:color w:val="FF0000"/>
+          <w14:textFill>
+            <w14:solidFill>
+              <w14:srgbClr w14:val="FF0000">
+                <w14:lumMod w14:val="75000"/>
+              </w14:srgbClr>
+            </w14:solidFill>
+          </w14:textFill>
         </w:rPr>
         <w:t>A ~/shared with me/ mappában az összes felhasználónak van egy mappája, amiben az ő álltal felénk megosztott tartalmak láthatók. Ezek linkek, kattintáskor ugyan arra az objektumra visznek, mint amit a másik felhasználó is lát.</w:t>
       </w:r>
@@ -2199,11 +2210,25 @@
         </w:numPr>
         <w:rPr>
           <w:color w:val="FF0000"/>
+          <w14:textFill>
+            <w14:solidFill>
+              <w14:srgbClr w14:val="FF0000">
+                <w14:lumMod w14:val="75000"/>
+              </w14:srgbClr>
+            </w14:solidFill>
+          </w14:textFill>
         </w:rPr>
       </w:pPr>
       <w:r>
         <w:rPr>
           <w:color w:val="FF0000"/>
+          <w14:textFill>
+            <w14:solidFill>
+              <w14:srgbClr w14:val="FF0000">
+                <w14:lumMod w14:val="75000"/>
+              </w14:srgbClr>
+            </w14:solidFill>
+          </w14:textFill>
         </w:rPr>
         <w:t>Megosztott elemeket nem lehet tovább osztani. Ezt csak az eredeti tulajdonos teheti meg.</w:t>
       </w:r>
@@ -2217,11 +2242,25 @@
         </w:numPr>
         <w:rPr>
           <w:color w:val="FF0000"/>
+          <w14:textFill>
+            <w14:solidFill>
+              <w14:srgbClr w14:val="FF0000">
+                <w14:lumMod w14:val="75000"/>
+              </w14:srgbClr>
+            </w14:solidFill>
+          </w14:textFill>
         </w:rPr>
       </w:pPr>
       <w:r>
         <w:rPr>
           <w:color w:val="FF0000"/>
+          <w14:textFill>
+            <w14:solidFill>
+              <w14:srgbClr w14:val="FF0000">
+                <w14:lumMod w14:val="75000"/>
+              </w14:srgbClr>
+            </w14:solidFill>
+          </w14:textFill>
         </w:rPr>
         <w:t>A megosztott elemek linkjei törölhetők, ekkor megszakad a megosztási kapocs.</w:t>
       </w:r>
@@ -2885,8 +2924,6 @@
             <w:r>
               <w:t>szülőként</w:t>
             </w:r>
-            <w:bookmarkStart w:id="5" w:name="_GoBack"/>
-            <w:bookmarkEnd w:id="5"/>
             <w:r>
               <w:t xml:space="preserve"> maga a tartalmazó doboz </w:t>
             </w:r>
@@ -3162,6 +3199,18 @@
       <w:r>
         <w:t>Jwt authentication-t használok, 2 tokennel. Egőször a user jogosultságot ellenőrzöm, utána a kért objektumhoz való hozzáférést ellenőrzöm a szerver oldali file-ban hogy a user id-hez milyen permission tartozik.</w:t>
       </w:r>
+    </w:p>
+    <w:p>
+      <w:pPr>
+        <w:tabs>
+          <w:tab w:val="left" w:pos="567"/>
+        </w:tabs>
+      </w:pPr>
+      <w:r>
+        <w:t>//milyen ide-t hazsnáltam, miért stb</w:t>
+      </w:r>
+      <w:bookmarkStart w:id="5" w:name="_GoBack"/>
+      <w:bookmarkEnd w:id="5"/>
     </w:p>
     <w:p/>
     <w:p>
@@ -3645,7 +3694,7 @@
           <w:rPr>
             <w:noProof/>
           </w:rPr>
-          <w:t>7</w:t>
+          <w:t>9</w:t>
         </w:r>
         <w:r>
           <w:fldChar w:fldCharType="end"/>
@@ -6768,7 +6817,7 @@
 </file>
 
 <file path=customXml/itemProps1.xml><?xml version="1.0" encoding="utf-8"?>
-<ds:datastoreItem xmlns:ds="http://schemas.openxmlformats.org/officeDocument/2006/customXml" ds:itemID="{5494B199-23CF-4E66-A5B4-FB50E64ABC84}">
+<ds:datastoreItem xmlns:ds="http://schemas.openxmlformats.org/officeDocument/2006/customXml" ds:itemID="{B39762BA-F0FA-47D5-AF59-41C0CDD0C8F8}">
   <ds:schemaRefs>
     <ds:schemaRef ds:uri="http://schemas.openxmlformats.org/officeDocument/2006/bibliography"/>
   </ds:schemaRefs>

</xml_diff>